<commit_message>
update: menambahkan nomor usul pada dok cetak pengantar
</commit_message>
<xml_diff>
--- a/template/words/surat-permohonan-pensiun.docx
+++ b/template/words/surat-permohonan-pensiun.docx
@@ -1,6 +1,6 @@
 
 <file path=word/document.xml><?xml version="1.0" encoding="utf-8"?>
-<w:document xmlns:wpc="http://schemas.microsoft.com/office/word/2010/wordprocessingCanvas" xmlns:cx="http://schemas.microsoft.com/office/drawing/2014/chartex" xmlns:cx1="http://schemas.microsoft.com/office/drawing/2015/9/8/chartex" xmlns:cx2="http://schemas.microsoft.com/office/drawing/2015/10/21/chartex" xmlns:cx3="http://schemas.microsoft.com/office/drawing/2016/5/9/chartex" xmlns:cx4="http://schemas.microsoft.com/office/drawing/2016/5/10/chartex" xmlns:cx5="http://schemas.microsoft.com/office/drawing/2016/5/11/chartex" xmlns:cx6="http://schemas.microsoft.com/office/drawing/2016/5/12/chartex" xmlns:cx7="http://schemas.microsoft.com/office/drawing/2016/5/13/chartex" xmlns:cx8="http://schemas.microsoft.com/office/drawing/2016/5/14/chartex" xmlns:mc="http://schemas.openxmlformats.org/markup-compatibility/2006" xmlns:aink="http://schemas.microsoft.com/office/drawing/2016/ink" xmlns:am3d="http://schemas.microsoft.com/office/drawing/2017/model3d" xmlns:o="urn:schemas-microsoft-com:office:office" xmlns:r="http://schemas.openxmlformats.org/officeDocument/2006/relationships" xmlns:m="http://schemas.openxmlformats.org/officeDocument/2006/math" xmlns:v="urn:schemas-microsoft-com:vml" xmlns:wp14="http://schemas.microsoft.com/office/word/2010/wordprocessingDrawing" xmlns:wp="http://schemas.openxmlformats.org/drawingml/2006/wordprocessingDrawing" xmlns:w10="urn:schemas-microsoft-com:office:word" xmlns:w="http://schemas.openxmlformats.org/wordprocessingml/2006/main" xmlns:w14="http://schemas.microsoft.com/office/word/2010/wordml" xmlns:w15="http://schemas.microsoft.com/office/word/2012/wordml" xmlns:w16cid="http://schemas.microsoft.com/office/word/2016/wordml/cid" xmlns:w16se="http://schemas.microsoft.com/office/word/2015/wordml/symex" xmlns:wpg="http://schemas.microsoft.com/office/word/2010/wordprocessingGroup" xmlns:wpi="http://schemas.microsoft.com/office/word/2010/wordprocessingInk" xmlns:wne="http://schemas.microsoft.com/office/word/2006/wordml" xmlns:wps="http://schemas.microsoft.com/office/word/2010/wordprocessingShape" mc:Ignorable="w14 w15 w16se w16cid wp14">
+<w:document xmlns:wpc="http://schemas.microsoft.com/office/word/2010/wordprocessingCanvas" xmlns:cx="http://schemas.microsoft.com/office/drawing/2014/chartex" xmlns:cx1="http://schemas.microsoft.com/office/drawing/2015/9/8/chartex" xmlns:cx2="http://schemas.microsoft.com/office/drawing/2015/10/21/chartex" xmlns:cx3="http://schemas.microsoft.com/office/drawing/2016/5/9/chartex" xmlns:cx4="http://schemas.microsoft.com/office/drawing/2016/5/10/chartex" xmlns:cx5="http://schemas.microsoft.com/office/drawing/2016/5/11/chartex" xmlns:cx6="http://schemas.microsoft.com/office/drawing/2016/5/12/chartex" xmlns:cx7="http://schemas.microsoft.com/office/drawing/2016/5/13/chartex" xmlns:cx8="http://schemas.microsoft.com/office/drawing/2016/5/14/chartex" xmlns:mc="http://schemas.openxmlformats.org/markup-compatibility/2006" xmlns:aink="http://schemas.microsoft.com/office/drawing/2016/ink" xmlns:am3d="http://schemas.microsoft.com/office/drawing/2017/model3d" xmlns:o="urn:schemas-microsoft-com:office:office" xmlns:oel="http://schemas.microsoft.com/office/2019/extlst" xmlns:r="http://schemas.openxmlformats.org/officeDocument/2006/relationships" xmlns:m="http://schemas.openxmlformats.org/officeDocument/2006/math" xmlns:v="urn:schemas-microsoft-com:vml" xmlns:wp14="http://schemas.microsoft.com/office/word/2010/wordprocessingDrawing" xmlns:wp="http://schemas.openxmlformats.org/drawingml/2006/wordprocessingDrawing" xmlns:w10="urn:schemas-microsoft-com:office:word" xmlns:w="http://schemas.openxmlformats.org/wordprocessingml/2006/main" xmlns:w14="http://schemas.microsoft.com/office/word/2010/wordml" xmlns:w15="http://schemas.microsoft.com/office/word/2012/wordml" xmlns:w16cex="http://schemas.microsoft.com/office/word/2018/wordml/cex" xmlns:w16cid="http://schemas.microsoft.com/office/word/2016/wordml/cid" xmlns:w16="http://schemas.microsoft.com/office/word/2018/wordml" xmlns:w16du="http://schemas.microsoft.com/office/word/2023/wordml/word16du" xmlns:w16sdtdh="http://schemas.microsoft.com/office/word/2020/wordml/sdtdatahash" xmlns:w16sdtfl="http://schemas.microsoft.com/office/word/2024/wordml/sdtformatlock" xmlns:w16se="http://schemas.microsoft.com/office/word/2015/wordml/symex" xmlns:wpg="http://schemas.microsoft.com/office/word/2010/wordprocessingGroup" xmlns:wpi="http://schemas.microsoft.com/office/word/2010/wordprocessingInk" xmlns:wne="http://schemas.microsoft.com/office/word/2006/wordml" xmlns:wps="http://schemas.microsoft.com/office/word/2010/wordprocessingShape" mc:Ignorable="w14 w15 w16se w16cid w16 w16cex w16sdtdh w16sdtfl w16du wp14">
   <w:body>
     <w:p>
       <w:pPr>
@@ -19,27 +19,7 @@
           <w:szCs w:val="24"/>
           <w:lang w:val="en-GB"/>
         </w:rPr>
-        <w:t xml:space="preserve">Kepada </w:t>
-      </w:r>
-      <w:proofErr w:type="spellStart"/>
-      <w:r>
-        <w:rPr>
-          <w:rFonts w:ascii="Times New Roman" w:hAnsi="Times New Roman" w:cs="Times New Roman"/>
-          <w:sz w:val="24"/>
-          <w:szCs w:val="24"/>
-          <w:lang w:val="en-GB"/>
-        </w:rPr>
-        <w:t>Yth</w:t>
-      </w:r>
-      <w:proofErr w:type="spellEnd"/>
-      <w:r>
-        <w:rPr>
-          <w:rFonts w:ascii="Times New Roman" w:hAnsi="Times New Roman" w:cs="Times New Roman"/>
-          <w:sz w:val="24"/>
-          <w:szCs w:val="24"/>
-          <w:lang w:val="en-GB"/>
-        </w:rPr>
-        <w:t>.</w:t>
+        <w:t>Kepada Yth.</w:t>
       </w:r>
     </w:p>
     <w:p>
@@ -79,130 +59,28 @@
           <w:szCs w:val="24"/>
           <w:lang w:val="en-GB"/>
         </w:rPr>
-        <w:t xml:space="preserve">UP. </w:t>
-      </w:r>
-      <w:proofErr w:type="spellStart"/>
-      <w:r>
-        <w:rPr>
-          <w:rFonts w:ascii="Times New Roman" w:hAnsi="Times New Roman" w:cs="Times New Roman"/>
-          <w:sz w:val="24"/>
-          <w:szCs w:val="24"/>
-          <w:lang w:val="en-GB"/>
-        </w:rPr>
-        <w:t>Kepala</w:t>
-      </w:r>
-      <w:proofErr w:type="spellEnd"/>
-      <w:r>
-        <w:rPr>
-          <w:rFonts w:ascii="Times New Roman" w:hAnsi="Times New Roman" w:cs="Times New Roman"/>
-          <w:sz w:val="24"/>
-          <w:szCs w:val="24"/>
-          <w:lang w:val="en-GB"/>
-        </w:rPr>
-        <w:t xml:space="preserve"> Badan </w:t>
-      </w:r>
-      <w:proofErr w:type="spellStart"/>
-      <w:r>
-        <w:rPr>
-          <w:rFonts w:ascii="Times New Roman" w:hAnsi="Times New Roman" w:cs="Times New Roman"/>
-          <w:sz w:val="24"/>
-          <w:szCs w:val="24"/>
-          <w:lang w:val="en-GB"/>
-        </w:rPr>
-        <w:t>Kepegawaian</w:t>
-      </w:r>
-      <w:proofErr w:type="spellEnd"/>
-      <w:r>
-        <w:rPr>
-          <w:rFonts w:ascii="Times New Roman" w:hAnsi="Times New Roman" w:cs="Times New Roman"/>
-          <w:sz w:val="24"/>
-          <w:szCs w:val="24"/>
-          <w:lang w:val="en-GB"/>
-        </w:rPr>
-        <w:t xml:space="preserve"> dan </w:t>
-      </w:r>
-      <w:proofErr w:type="spellStart"/>
-      <w:r>
-        <w:rPr>
-          <w:rFonts w:ascii="Times New Roman" w:hAnsi="Times New Roman" w:cs="Times New Roman"/>
-          <w:sz w:val="24"/>
-          <w:szCs w:val="24"/>
-          <w:lang w:val="en-GB"/>
-        </w:rPr>
-        <w:t>Pengembangan</w:t>
-      </w:r>
-      <w:proofErr w:type="spellEnd"/>
-    </w:p>
-    <w:p>
-      <w:pPr>
-        <w:spacing w:after="0"/>
-        <w:rPr>
-          <w:rFonts w:ascii="Times New Roman" w:hAnsi="Times New Roman" w:cs="Times New Roman"/>
-          <w:sz w:val="24"/>
-          <w:szCs w:val="24"/>
-          <w:lang w:val="en-GB"/>
-        </w:rPr>
-      </w:pPr>
-      <w:r>
-        <w:rPr>
-          <w:rFonts w:ascii="Times New Roman" w:hAnsi="Times New Roman" w:cs="Times New Roman"/>
-          <w:sz w:val="24"/>
-          <w:szCs w:val="24"/>
-          <w:lang w:val="en-GB"/>
-        </w:rPr>
-        <w:t xml:space="preserve">       </w:t>
-      </w:r>
-      <w:proofErr w:type="spellStart"/>
-      <w:r>
-        <w:rPr>
-          <w:rFonts w:ascii="Times New Roman" w:hAnsi="Times New Roman" w:cs="Times New Roman"/>
-          <w:sz w:val="24"/>
-          <w:szCs w:val="24"/>
-          <w:lang w:val="en-GB"/>
-        </w:rPr>
-        <w:t>Sumber</w:t>
-      </w:r>
-      <w:proofErr w:type="spellEnd"/>
-      <w:r>
-        <w:rPr>
-          <w:rFonts w:ascii="Times New Roman" w:hAnsi="Times New Roman" w:cs="Times New Roman"/>
-          <w:sz w:val="24"/>
-          <w:szCs w:val="24"/>
-          <w:lang w:val="en-GB"/>
-        </w:rPr>
-        <w:t xml:space="preserve"> </w:t>
-      </w:r>
-      <w:proofErr w:type="spellStart"/>
-      <w:r>
-        <w:rPr>
-          <w:rFonts w:ascii="Times New Roman" w:hAnsi="Times New Roman" w:cs="Times New Roman"/>
-          <w:sz w:val="24"/>
-          <w:szCs w:val="24"/>
-          <w:lang w:val="en-GB"/>
-        </w:rPr>
-        <w:t>Daya</w:t>
-      </w:r>
-      <w:proofErr w:type="spellEnd"/>
-      <w:r>
-        <w:rPr>
-          <w:rFonts w:ascii="Times New Roman" w:hAnsi="Times New Roman" w:cs="Times New Roman"/>
-          <w:sz w:val="24"/>
-          <w:szCs w:val="24"/>
-          <w:lang w:val="en-GB"/>
-        </w:rPr>
-        <w:t xml:space="preserve"> </w:t>
-      </w:r>
-      <w:proofErr w:type="spellStart"/>
-      <w:r>
-        <w:rPr>
-          <w:rFonts w:ascii="Times New Roman" w:hAnsi="Times New Roman" w:cs="Times New Roman"/>
-          <w:sz w:val="24"/>
-          <w:szCs w:val="24"/>
-          <w:lang w:val="en-GB"/>
-        </w:rPr>
-        <w:t>Manusia</w:t>
-      </w:r>
-      <w:proofErr w:type="spellEnd"/>
+        <w:t>UP. Kepala Badan Kepegawaian dan Pengembangan</w:t>
+      </w:r>
+    </w:p>
+    <w:p>
+      <w:pPr>
+        <w:spacing w:after="0"/>
+        <w:rPr>
+          <w:rFonts w:ascii="Times New Roman" w:hAnsi="Times New Roman" w:cs="Times New Roman"/>
+          <w:sz w:val="24"/>
+          <w:szCs w:val="24"/>
+          <w:lang w:val="en-GB"/>
+        </w:rPr>
+      </w:pPr>
+      <w:r>
+        <w:rPr>
+          <w:rFonts w:ascii="Times New Roman" w:hAnsi="Times New Roman" w:cs="Times New Roman"/>
+          <w:sz w:val="24"/>
+          <w:szCs w:val="24"/>
+          <w:lang w:val="en-GB"/>
+        </w:rPr>
+        <w:t xml:space="preserve">       Sumber Daya Manusia</w:t>
+      </w:r>
     </w:p>
     <w:p>
       <w:pPr>
@@ -242,92 +120,58 @@
           <w:lang w:val="en-GB"/>
         </w:rPr>
         <w:tab/>
-      </w:r>
-      <w:proofErr w:type="spellStart"/>
-      <w:r>
-        <w:rPr>
-          <w:rFonts w:ascii="Times New Roman" w:hAnsi="Times New Roman" w:cs="Times New Roman"/>
-          <w:sz w:val="24"/>
-          <w:szCs w:val="24"/>
-          <w:lang w:val="en-GB"/>
-        </w:rPr>
         <w:t>Paringin</w:t>
       </w:r>
-      <w:proofErr w:type="spellEnd"/>
-    </w:p>
-    <w:p>
-      <w:pPr>
-        <w:spacing w:after="0"/>
-        <w:rPr>
-          <w:rFonts w:ascii="Times New Roman" w:hAnsi="Times New Roman" w:cs="Times New Roman"/>
-          <w:sz w:val="24"/>
-          <w:szCs w:val="24"/>
-          <w:lang w:val="en-GB"/>
-        </w:rPr>
-      </w:pPr>
-    </w:p>
-    <w:p>
-      <w:pPr>
-        <w:spacing w:after="0"/>
-        <w:rPr>
-          <w:rFonts w:ascii="Times New Roman" w:hAnsi="Times New Roman" w:cs="Times New Roman"/>
-          <w:sz w:val="24"/>
-          <w:szCs w:val="24"/>
-          <w:lang w:val="en-GB"/>
-        </w:rPr>
-      </w:pPr>
-      <w:proofErr w:type="spellStart"/>
-      <w:proofErr w:type="gramStart"/>
-      <w:r>
-        <w:rPr>
-          <w:rFonts w:ascii="Times New Roman" w:hAnsi="Times New Roman" w:cs="Times New Roman"/>
-          <w:sz w:val="24"/>
-          <w:szCs w:val="24"/>
-          <w:lang w:val="en-GB"/>
-        </w:rPr>
-        <w:t>Melalui</w:t>
-      </w:r>
-      <w:proofErr w:type="spellEnd"/>
-      <w:r>
-        <w:rPr>
-          <w:rFonts w:ascii="Times New Roman" w:hAnsi="Times New Roman" w:cs="Times New Roman"/>
-          <w:sz w:val="24"/>
-          <w:szCs w:val="24"/>
-          <w:lang w:val="en-GB"/>
-        </w:rPr>
-        <w:t xml:space="preserve"> :</w:t>
-      </w:r>
-      <w:proofErr w:type="gramEnd"/>
-    </w:p>
-    <w:p>
-      <w:pPr>
-        <w:spacing w:after="0"/>
-        <w:rPr>
-          <w:rFonts w:ascii="Times New Roman" w:hAnsi="Times New Roman" w:cs="Times New Roman"/>
-          <w:sz w:val="24"/>
-          <w:szCs w:val="24"/>
-          <w:lang w:val="en-GB"/>
-        </w:rPr>
-      </w:pPr>
-      <w:proofErr w:type="spellStart"/>
-      <w:r>
-        <w:rPr>
-          <w:rFonts w:ascii="Times New Roman" w:hAnsi="Times New Roman" w:cs="Times New Roman"/>
-          <w:sz w:val="24"/>
-          <w:szCs w:val="24"/>
-          <w:lang w:val="en-GB"/>
-        </w:rPr>
-        <w:t>Kepala</w:t>
-      </w:r>
-      <w:proofErr w:type="spellEnd"/>
-      <w:r>
-        <w:rPr>
-          <w:rFonts w:ascii="Times New Roman" w:hAnsi="Times New Roman" w:cs="Times New Roman"/>
-          <w:sz w:val="24"/>
-          <w:szCs w:val="24"/>
-          <w:lang w:val="en-GB"/>
-        </w:rPr>
-        <w:t xml:space="preserve"> </w:t>
+    </w:p>
+    <w:p>
+      <w:pPr>
+        <w:spacing w:after="0"/>
+        <w:rPr>
+          <w:rFonts w:ascii="Times New Roman" w:hAnsi="Times New Roman" w:cs="Times New Roman"/>
+          <w:sz w:val="24"/>
+          <w:szCs w:val="24"/>
+          <w:lang w:val="en-GB"/>
+        </w:rPr>
+      </w:pPr>
+    </w:p>
+    <w:p>
+      <w:pPr>
+        <w:spacing w:after="0"/>
+        <w:rPr>
+          <w:rFonts w:ascii="Times New Roman" w:hAnsi="Times New Roman" w:cs="Times New Roman"/>
+          <w:sz w:val="24"/>
+          <w:szCs w:val="24"/>
+          <w:lang w:val="en-GB"/>
+        </w:rPr>
+      </w:pPr>
+      <w:r>
+        <w:rPr>
+          <w:rFonts w:ascii="Times New Roman" w:hAnsi="Times New Roman" w:cs="Times New Roman"/>
+          <w:sz w:val="24"/>
+          <w:szCs w:val="24"/>
+          <w:lang w:val="en-GB"/>
+        </w:rPr>
+        <w:t>Melalui :</w:t>
+      </w:r>
+    </w:p>
+    <w:p>
+      <w:pPr>
+        <w:spacing w:after="0"/>
+        <w:rPr>
+          <w:rFonts w:ascii="Times New Roman" w:hAnsi="Times New Roman" w:cs="Times New Roman"/>
+          <w:sz w:val="24"/>
+          <w:szCs w:val="24"/>
+          <w:lang w:val="en-GB"/>
+        </w:rPr>
+      </w:pPr>
+      <w:r>
+        <w:rPr>
+          <w:rFonts w:ascii="Times New Roman" w:hAnsi="Times New Roman" w:cs="Times New Roman"/>
+          <w:sz w:val="24"/>
+          <w:szCs w:val="24"/>
+          <w:lang w:val="en-GB"/>
+        </w:rPr>
+        <w:t xml:space="preserve">Kepala </w:t>
       </w:r>
       <w:r>
         <w:rPr>
@@ -367,25 +211,14 @@
           <w:lang w:val="en-GB"/>
         </w:rPr>
       </w:pPr>
-      <w:proofErr w:type="spellStart"/>
-      <w:r>
-        <w:rPr>
-          <w:rFonts w:ascii="Times New Roman" w:hAnsi="Times New Roman" w:cs="Times New Roman"/>
-          <w:sz w:val="24"/>
-          <w:szCs w:val="24"/>
-          <w:lang w:val="en-GB"/>
-        </w:rPr>
-        <w:t>Kabupaten</w:t>
-      </w:r>
-      <w:proofErr w:type="spellEnd"/>
-      <w:r>
-        <w:rPr>
-          <w:rFonts w:ascii="Times New Roman" w:hAnsi="Times New Roman" w:cs="Times New Roman"/>
-          <w:sz w:val="24"/>
-          <w:szCs w:val="24"/>
-          <w:lang w:val="en-GB"/>
-        </w:rPr>
-        <w:t xml:space="preserve"> Balangan</w:t>
+      <w:r>
+        <w:rPr>
+          <w:rFonts w:ascii="Times New Roman" w:hAnsi="Times New Roman" w:cs="Times New Roman"/>
+          <w:sz w:val="24"/>
+          <w:szCs w:val="24"/>
+          <w:lang w:val="en-GB"/>
+        </w:rPr>
+        <w:t>Kabupaten Balangan</w:t>
       </w:r>
     </w:p>
     <w:p>
@@ -419,7 +252,6 @@
           <w:lang w:val="en-GB"/>
         </w:rPr>
       </w:pPr>
-      <w:proofErr w:type="spellStart"/>
       <w:r>
         <w:rPr>
           <w:rFonts w:ascii="Times New Roman" w:hAnsi="Times New Roman" w:cs="Times New Roman"/>
@@ -429,9 +261,6 @@
         </w:rPr>
         <w:t>Paringin</w:t>
       </w:r>
-      <w:bookmarkStart w:id="0" w:name="_GoBack"/>
-      <w:bookmarkEnd w:id="0"/>
-      <w:proofErr w:type="spellEnd"/>
     </w:p>
     <w:p>
       <w:pPr>
@@ -456,45 +285,14 @@
           <w:lang w:val="en-GB"/>
         </w:rPr>
       </w:pPr>
-      <w:proofErr w:type="spellStart"/>
-      <w:r>
-        <w:rPr>
-          <w:rFonts w:ascii="Times New Roman" w:hAnsi="Times New Roman" w:cs="Times New Roman"/>
-          <w:sz w:val="24"/>
-          <w:szCs w:val="24"/>
-          <w:lang w:val="en-GB"/>
-        </w:rPr>
-        <w:t>Dengan</w:t>
-      </w:r>
-      <w:proofErr w:type="spellEnd"/>
-      <w:r>
-        <w:rPr>
-          <w:rFonts w:ascii="Times New Roman" w:hAnsi="Times New Roman" w:cs="Times New Roman"/>
-          <w:sz w:val="24"/>
-          <w:szCs w:val="24"/>
-          <w:lang w:val="en-GB"/>
-        </w:rPr>
-        <w:t xml:space="preserve"> </w:t>
-      </w:r>
-      <w:proofErr w:type="spellStart"/>
-      <w:r>
-        <w:rPr>
-          <w:rFonts w:ascii="Times New Roman" w:hAnsi="Times New Roman" w:cs="Times New Roman"/>
-          <w:sz w:val="24"/>
-          <w:szCs w:val="24"/>
-          <w:lang w:val="en-GB"/>
-        </w:rPr>
-        <w:t>hormat</w:t>
-      </w:r>
-      <w:proofErr w:type="spellEnd"/>
-      <w:r>
-        <w:rPr>
-          <w:rFonts w:ascii="Times New Roman" w:hAnsi="Times New Roman" w:cs="Times New Roman"/>
-          <w:sz w:val="24"/>
-          <w:szCs w:val="24"/>
-          <w:lang w:val="en-GB"/>
-        </w:rPr>
-        <w:t>.</w:t>
+      <w:r>
+        <w:rPr>
+          <w:rFonts w:ascii="Times New Roman" w:hAnsi="Times New Roman" w:cs="Times New Roman"/>
+          <w:sz w:val="24"/>
+          <w:szCs w:val="24"/>
+          <w:lang w:val="en-GB"/>
+        </w:rPr>
+        <w:t>Dengan hormat.</w:t>
       </w:r>
     </w:p>
     <w:p>
@@ -527,79 +325,8 @@
           <w:szCs w:val="24"/>
           <w:lang w:val="en-GB"/>
         </w:rPr>
-        <w:t xml:space="preserve">Saya yang </w:t>
-      </w:r>
-      <w:proofErr w:type="spellStart"/>
-      <w:r>
-        <w:rPr>
-          <w:rFonts w:ascii="Times New Roman" w:hAnsi="Times New Roman" w:cs="Times New Roman"/>
-          <w:sz w:val="24"/>
-          <w:szCs w:val="24"/>
-          <w:lang w:val="en-GB"/>
-        </w:rPr>
-        <w:t>bertanda</w:t>
-      </w:r>
-      <w:proofErr w:type="spellEnd"/>
-      <w:r>
-        <w:rPr>
-          <w:rFonts w:ascii="Times New Roman" w:hAnsi="Times New Roman" w:cs="Times New Roman"/>
-          <w:sz w:val="24"/>
-          <w:szCs w:val="24"/>
-          <w:lang w:val="en-GB"/>
-        </w:rPr>
-        <w:t xml:space="preserve"> </w:t>
-      </w:r>
-      <w:proofErr w:type="spellStart"/>
-      <w:r>
-        <w:rPr>
-          <w:rFonts w:ascii="Times New Roman" w:hAnsi="Times New Roman" w:cs="Times New Roman"/>
-          <w:sz w:val="24"/>
-          <w:szCs w:val="24"/>
-          <w:lang w:val="en-GB"/>
-        </w:rPr>
-        <w:t>tangan</w:t>
-      </w:r>
-      <w:proofErr w:type="spellEnd"/>
-      <w:r>
-        <w:rPr>
-          <w:rFonts w:ascii="Times New Roman" w:hAnsi="Times New Roman" w:cs="Times New Roman"/>
-          <w:sz w:val="24"/>
-          <w:szCs w:val="24"/>
-          <w:lang w:val="en-GB"/>
-        </w:rPr>
-        <w:t xml:space="preserve"> </w:t>
-      </w:r>
-      <w:proofErr w:type="spellStart"/>
-      <w:r>
-        <w:rPr>
-          <w:rFonts w:ascii="Times New Roman" w:hAnsi="Times New Roman" w:cs="Times New Roman"/>
-          <w:sz w:val="24"/>
-          <w:szCs w:val="24"/>
-          <w:lang w:val="en-GB"/>
-        </w:rPr>
-        <w:t>dibawah</w:t>
-      </w:r>
-      <w:proofErr w:type="spellEnd"/>
-      <w:r>
-        <w:rPr>
-          <w:rFonts w:ascii="Times New Roman" w:hAnsi="Times New Roman" w:cs="Times New Roman"/>
-          <w:sz w:val="24"/>
-          <w:szCs w:val="24"/>
-          <w:lang w:val="en-GB"/>
-        </w:rPr>
-        <w:t xml:space="preserve"> </w:t>
-      </w:r>
-      <w:proofErr w:type="gramStart"/>
-      <w:r>
-        <w:rPr>
-          <w:rFonts w:ascii="Times New Roman" w:hAnsi="Times New Roman" w:cs="Times New Roman"/>
-          <w:sz w:val="24"/>
-          <w:szCs w:val="24"/>
-          <w:lang w:val="en-GB"/>
-        </w:rPr>
-        <w:t>ini :</w:t>
-      </w:r>
-      <w:proofErr w:type="gramEnd"/>
+        <w:t>Saya yang bertanda tangan dibawah ini :</w:t>
+      </w:r>
     </w:p>
     <w:p>
       <w:pPr>
@@ -786,57 +513,15 @@
                 <w:lang w:val="en-GB"/>
               </w:rPr>
             </w:pPr>
-            <w:proofErr w:type="spellStart"/>
-            <w:r>
-              <w:rPr>
-                <w:rFonts w:ascii="Times New Roman" w:hAnsi="Times New Roman" w:cs="Times New Roman"/>
-                <w:sz w:val="24"/>
-                <w:szCs w:val="24"/>
-                <w:lang w:val="en-GB"/>
-              </w:rPr>
-              <w:t>Tempat</w:t>
-            </w:r>
-            <w:proofErr w:type="spellEnd"/>
-            <w:r>
-              <w:rPr>
-                <w:rFonts w:ascii="Times New Roman" w:hAnsi="Times New Roman" w:cs="Times New Roman"/>
-                <w:sz w:val="24"/>
-                <w:szCs w:val="24"/>
-                <w:lang w:val="en-GB"/>
-              </w:rPr>
-              <w:t>/</w:t>
-            </w:r>
-            <w:proofErr w:type="spellStart"/>
-            <w:r>
-              <w:rPr>
-                <w:rFonts w:ascii="Times New Roman" w:hAnsi="Times New Roman" w:cs="Times New Roman"/>
-                <w:sz w:val="24"/>
-                <w:szCs w:val="24"/>
-                <w:lang w:val="en-GB"/>
-              </w:rPr>
-              <w:t>Tanggal</w:t>
-            </w:r>
-            <w:proofErr w:type="spellEnd"/>
-            <w:r>
-              <w:rPr>
-                <w:rFonts w:ascii="Times New Roman" w:hAnsi="Times New Roman" w:cs="Times New Roman"/>
-                <w:sz w:val="24"/>
-                <w:szCs w:val="24"/>
-                <w:lang w:val="en-GB"/>
-              </w:rPr>
-              <w:t xml:space="preserve"> </w:t>
-            </w:r>
-            <w:proofErr w:type="spellStart"/>
-            <w:r>
-              <w:rPr>
-                <w:rFonts w:ascii="Times New Roman" w:hAnsi="Times New Roman" w:cs="Times New Roman"/>
-                <w:sz w:val="24"/>
-                <w:szCs w:val="24"/>
-                <w:lang w:val="en-GB"/>
-              </w:rPr>
-              <w:t>Lahir</w:t>
-            </w:r>
-            <w:proofErr w:type="spellEnd"/>
+            <w:r>
+              <w:rPr>
+                <w:rFonts w:ascii="Times New Roman" w:hAnsi="Times New Roman" w:cs="Times New Roman"/>
+                <w:sz w:val="24"/>
+                <w:szCs w:val="24"/>
+                <w:lang w:val="en-GB"/>
+              </w:rPr>
+              <w:t>Tempat/Tanggal Lahir</w:t>
+            </w:r>
           </w:p>
         </w:tc>
         <w:tc>
@@ -940,27 +625,7 @@
                 <w:szCs w:val="24"/>
                 <w:lang w:val="en-GB"/>
               </w:rPr>
-              <w:t xml:space="preserve">Nomor </w:t>
-            </w:r>
-            <w:proofErr w:type="spellStart"/>
-            <w:r>
-              <w:rPr>
-                <w:rFonts w:ascii="Times New Roman" w:hAnsi="Times New Roman" w:cs="Times New Roman"/>
-                <w:sz w:val="24"/>
-                <w:szCs w:val="24"/>
-                <w:lang w:val="en-GB"/>
-              </w:rPr>
-              <w:t>Induk</w:t>
-            </w:r>
-            <w:proofErr w:type="spellEnd"/>
-            <w:r>
-              <w:rPr>
-                <w:rFonts w:ascii="Times New Roman" w:hAnsi="Times New Roman" w:cs="Times New Roman"/>
-                <w:sz w:val="24"/>
-                <w:szCs w:val="24"/>
-                <w:lang w:val="en-GB"/>
-              </w:rPr>
-              <w:t xml:space="preserve"> Pegawai</w:t>
+              <w:t>Nomor Induk Pegawai</w:t>
             </w:r>
           </w:p>
         </w:tc>
@@ -1275,19 +940,8 @@
                 <w:szCs w:val="24"/>
                 <w:lang w:val="en-GB"/>
               </w:rPr>
-              <w:t xml:space="preserve">Unit </w:t>
-            </w:r>
-            <w:proofErr w:type="spellStart"/>
-            <w:r>
-              <w:rPr>
-                <w:rFonts w:ascii="Times New Roman" w:hAnsi="Times New Roman" w:cs="Times New Roman"/>
-                <w:sz w:val="24"/>
-                <w:szCs w:val="24"/>
-                <w:lang w:val="en-GB"/>
-              </w:rPr>
-              <w:t>Kerja</w:t>
-            </w:r>
-            <w:proofErr w:type="spellEnd"/>
+              <w:t>Unit Kerja</w:t>
+            </w:r>
           </w:p>
         </w:tc>
         <w:tc>
@@ -1391,19 +1045,8 @@
                 <w:szCs w:val="24"/>
                 <w:lang w:val="en-GB"/>
               </w:rPr>
-              <w:t xml:space="preserve">Alamat </w:t>
-            </w:r>
-            <w:proofErr w:type="spellStart"/>
-            <w:r>
-              <w:rPr>
-                <w:rFonts w:ascii="Times New Roman" w:hAnsi="Times New Roman" w:cs="Times New Roman"/>
-                <w:sz w:val="24"/>
-                <w:szCs w:val="24"/>
-                <w:lang w:val="en-GB"/>
-              </w:rPr>
-              <w:t>Sekarang</w:t>
-            </w:r>
-            <w:proofErr w:type="spellEnd"/>
+              <w:t>Alamat Sekarang</w:t>
+            </w:r>
           </w:p>
         </w:tc>
         <w:tc>
@@ -1482,57 +1125,86 @@
           <w:lang w:val="en-GB"/>
         </w:rPr>
       </w:pPr>
-      <w:proofErr w:type="spellStart"/>
-      <w:r>
-        <w:rPr>
-          <w:rFonts w:ascii="Times New Roman" w:hAnsi="Times New Roman" w:cs="Times New Roman"/>
-          <w:sz w:val="24"/>
-          <w:szCs w:val="24"/>
-          <w:lang w:val="en-GB"/>
-        </w:rPr>
-        <w:t>Dengan</w:t>
-      </w:r>
-      <w:proofErr w:type="spellEnd"/>
-      <w:r>
-        <w:rPr>
-          <w:rFonts w:ascii="Times New Roman" w:hAnsi="Times New Roman" w:cs="Times New Roman"/>
-          <w:sz w:val="24"/>
-          <w:szCs w:val="24"/>
-          <w:lang w:val="en-GB"/>
-        </w:rPr>
-        <w:t xml:space="preserve"> ini </w:t>
-      </w:r>
-      <w:proofErr w:type="spellStart"/>
-      <w:r>
-        <w:rPr>
-          <w:rFonts w:ascii="Times New Roman" w:hAnsi="Times New Roman" w:cs="Times New Roman"/>
-          <w:sz w:val="24"/>
-          <w:szCs w:val="24"/>
-          <w:lang w:val="en-GB"/>
-        </w:rPr>
-        <w:t>mengajukan</w:t>
-      </w:r>
-      <w:proofErr w:type="spellEnd"/>
-      <w:r>
-        <w:rPr>
-          <w:rFonts w:ascii="Times New Roman" w:hAnsi="Times New Roman" w:cs="Times New Roman"/>
+      <w:r>
+        <w:rPr>
+          <w:rFonts w:ascii="Times New Roman" w:hAnsi="Times New Roman" w:cs="Times New Roman"/>
+          <w:sz w:val="24"/>
+          <w:szCs w:val="24"/>
+          <w:lang w:val="en-GB"/>
+        </w:rPr>
+        <w:t xml:space="preserve">Dengan ini mengajukan permintaan berhenti dengan hormat sebagai Pegawai Negeri Sipil dengan </w:t>
+      </w:r>
+      <w:r>
+        <w:rPr>
+          <w:rFonts w:ascii="Times New Roman" w:hAnsi="Times New Roman" w:cs="Times New Roman"/>
+          <w:sz w:val="24"/>
+          <w:szCs w:val="24"/>
+          <w:lang w:val="en-GB"/>
+        </w:rPr>
+        <w:t xml:space="preserve">Nomor </w:t>
+      </w:r>
+      <w:r>
+        <w:rPr>
+          <w:rFonts w:ascii="Times New Roman" w:hAnsi="Times New Roman" w:cs="Times New Roman"/>
+          <w:b/>
+          <w:bCs/>
+          <w:sz w:val="24"/>
+          <w:szCs w:val="24"/>
+          <w:lang w:val="en-GB"/>
+        </w:rPr>
+        <w:t>${NOMOR_USUL}</w:t>
+      </w:r>
+      <w:r>
+        <w:rPr>
+          <w:rFonts w:ascii="Times New Roman" w:hAnsi="Times New Roman" w:cs="Times New Roman"/>
+          <w:b/>
+          <w:bCs/>
           <w:sz w:val="24"/>
           <w:szCs w:val="24"/>
           <w:lang w:val="en-GB"/>
         </w:rPr>
         <w:t xml:space="preserve"> </w:t>
       </w:r>
-      <w:proofErr w:type="spellStart"/>
-      <w:r>
-        <w:rPr>
-          <w:rFonts w:ascii="Times New Roman" w:hAnsi="Times New Roman" w:cs="Times New Roman"/>
-          <w:sz w:val="24"/>
-          <w:szCs w:val="24"/>
-          <w:lang w:val="en-GB"/>
-        </w:rPr>
-        <w:t>permintaan</w:t>
-      </w:r>
-      <w:proofErr w:type="spellEnd"/>
+      <w:r>
+        <w:rPr>
+          <w:rFonts w:ascii="Times New Roman" w:hAnsi="Times New Roman" w:cs="Times New Roman"/>
+          <w:sz w:val="24"/>
+          <w:szCs w:val="24"/>
+          <w:lang w:val="en-GB"/>
+        </w:rPr>
+        <w:t xml:space="preserve">Pensiun </w:t>
+      </w:r>
+      <w:r>
+        <w:rPr>
+          <w:rFonts w:ascii="Times New Roman" w:hAnsi="Times New Roman" w:cs="Times New Roman"/>
+          <w:b/>
+          <w:bCs/>
+          <w:sz w:val="24"/>
+          <w:szCs w:val="24"/>
+          <w:lang w:val="en-GB"/>
+        </w:rPr>
+        <w:t>${JENIS_PENSIUN}</w:t>
+      </w:r>
+      <w:r>
+        <w:rPr>
+          <w:rFonts w:ascii="Times New Roman" w:hAnsi="Times New Roman" w:cs="Times New Roman"/>
+          <w:sz w:val="24"/>
+          <w:szCs w:val="24"/>
+          <w:lang w:val="en-GB"/>
+        </w:rPr>
+        <w:t xml:space="preserve"> usia mencapai </w:t>
+      </w:r>
+      <w:r>
+        <w:rPr>
+          <w:rFonts w:ascii="Times New Roman" w:hAnsi="Times New Roman" w:cs="Times New Roman"/>
+          <w:b/>
+          <w:bCs/>
+          <w:sz w:val="24"/>
+          <w:szCs w:val="24"/>
+          <w:lang w:val="en-GB"/>
+        </w:rPr>
+        <w:t>${USIA_PENSIUN}</w:t>
+      </w:r>
       <w:r>
         <w:rPr>
           <w:rFonts w:ascii="Times New Roman" w:hAnsi="Times New Roman" w:cs="Times New Roman"/>
@@ -1542,201 +1214,32 @@
         </w:rPr>
         <w:t xml:space="preserve"> </w:t>
       </w:r>
-      <w:proofErr w:type="spellStart"/>
-      <w:r>
-        <w:rPr>
-          <w:rFonts w:ascii="Times New Roman" w:hAnsi="Times New Roman" w:cs="Times New Roman"/>
-          <w:sz w:val="24"/>
-          <w:szCs w:val="24"/>
-          <w:lang w:val="en-GB"/>
-        </w:rPr>
-        <w:t>berhenti</w:t>
-      </w:r>
-      <w:proofErr w:type="spellEnd"/>
-      <w:r>
-        <w:rPr>
-          <w:rFonts w:ascii="Times New Roman" w:hAnsi="Times New Roman" w:cs="Times New Roman"/>
-          <w:sz w:val="24"/>
-          <w:szCs w:val="24"/>
-          <w:lang w:val="en-GB"/>
-        </w:rPr>
-        <w:t xml:space="preserve"> </w:t>
-      </w:r>
-      <w:proofErr w:type="spellStart"/>
-      <w:r>
-        <w:rPr>
-          <w:rFonts w:ascii="Times New Roman" w:hAnsi="Times New Roman" w:cs="Times New Roman"/>
-          <w:sz w:val="24"/>
-          <w:szCs w:val="24"/>
-          <w:lang w:val="en-GB"/>
-        </w:rPr>
-        <w:t>dengan</w:t>
-      </w:r>
-      <w:proofErr w:type="spellEnd"/>
-      <w:r>
-        <w:rPr>
-          <w:rFonts w:ascii="Times New Roman" w:hAnsi="Times New Roman" w:cs="Times New Roman"/>
-          <w:sz w:val="24"/>
-          <w:szCs w:val="24"/>
-          <w:lang w:val="en-GB"/>
-        </w:rPr>
-        <w:t xml:space="preserve"> </w:t>
-      </w:r>
-      <w:proofErr w:type="spellStart"/>
-      <w:r>
-        <w:rPr>
-          <w:rFonts w:ascii="Times New Roman" w:hAnsi="Times New Roman" w:cs="Times New Roman"/>
-          <w:sz w:val="24"/>
-          <w:szCs w:val="24"/>
-          <w:lang w:val="en-GB"/>
-        </w:rPr>
-        <w:t>hormat</w:t>
-      </w:r>
-      <w:proofErr w:type="spellEnd"/>
-      <w:r>
-        <w:rPr>
-          <w:rFonts w:ascii="Times New Roman" w:hAnsi="Times New Roman" w:cs="Times New Roman"/>
-          <w:sz w:val="24"/>
-          <w:szCs w:val="24"/>
-          <w:lang w:val="en-GB"/>
-        </w:rPr>
-        <w:t xml:space="preserve"> </w:t>
-      </w:r>
-      <w:proofErr w:type="spellStart"/>
-      <w:r>
-        <w:rPr>
-          <w:rFonts w:ascii="Times New Roman" w:hAnsi="Times New Roman" w:cs="Times New Roman"/>
-          <w:sz w:val="24"/>
-          <w:szCs w:val="24"/>
-          <w:lang w:val="en-GB"/>
-        </w:rPr>
-        <w:t>sebagai</w:t>
-      </w:r>
-      <w:proofErr w:type="spellEnd"/>
-      <w:r>
-        <w:rPr>
-          <w:rFonts w:ascii="Times New Roman" w:hAnsi="Times New Roman" w:cs="Times New Roman"/>
-          <w:sz w:val="24"/>
-          <w:szCs w:val="24"/>
-          <w:lang w:val="en-GB"/>
-        </w:rPr>
-        <w:t xml:space="preserve"> Pegawai Negeri </w:t>
-      </w:r>
-      <w:proofErr w:type="spellStart"/>
-      <w:r>
-        <w:rPr>
-          <w:rFonts w:ascii="Times New Roman" w:hAnsi="Times New Roman" w:cs="Times New Roman"/>
-          <w:sz w:val="24"/>
-          <w:szCs w:val="24"/>
-          <w:lang w:val="en-GB"/>
-        </w:rPr>
-        <w:t>Sipil</w:t>
-      </w:r>
-      <w:proofErr w:type="spellEnd"/>
-      <w:r>
-        <w:rPr>
-          <w:rFonts w:ascii="Times New Roman" w:hAnsi="Times New Roman" w:cs="Times New Roman"/>
-          <w:sz w:val="24"/>
-          <w:szCs w:val="24"/>
-          <w:lang w:val="en-GB"/>
-        </w:rPr>
-        <w:t xml:space="preserve"> </w:t>
-      </w:r>
-      <w:proofErr w:type="spellStart"/>
-      <w:r>
-        <w:rPr>
-          <w:rFonts w:ascii="Times New Roman" w:hAnsi="Times New Roman" w:cs="Times New Roman"/>
-          <w:sz w:val="24"/>
-          <w:szCs w:val="24"/>
-          <w:lang w:val="en-GB"/>
-        </w:rPr>
-        <w:t>dengan</w:t>
-      </w:r>
-      <w:proofErr w:type="spellEnd"/>
-      <w:r>
-        <w:rPr>
-          <w:rFonts w:ascii="Times New Roman" w:hAnsi="Times New Roman" w:cs="Times New Roman"/>
-          <w:sz w:val="24"/>
-          <w:szCs w:val="24"/>
-          <w:lang w:val="en-GB"/>
-        </w:rPr>
-        <w:t xml:space="preserve"> </w:t>
-      </w:r>
-      <w:r>
-        <w:rPr>
-          <w:rFonts w:ascii="Times New Roman" w:hAnsi="Times New Roman" w:cs="Times New Roman"/>
-          <w:sz w:val="24"/>
-          <w:szCs w:val="24"/>
-          <w:lang w:val="en-GB"/>
-        </w:rPr>
-        <w:t>${JENIS_PENSIUN}</w:t>
-      </w:r>
-      <w:r>
-        <w:rPr>
-          <w:rFonts w:ascii="Times New Roman" w:hAnsi="Times New Roman" w:cs="Times New Roman"/>
-          <w:sz w:val="24"/>
-          <w:szCs w:val="24"/>
-          <w:lang w:val="en-GB"/>
-        </w:rPr>
-        <w:t xml:space="preserve"> </w:t>
-      </w:r>
-      <w:proofErr w:type="spellStart"/>
-      <w:r>
-        <w:rPr>
-          <w:rFonts w:ascii="Times New Roman" w:hAnsi="Times New Roman" w:cs="Times New Roman"/>
-          <w:sz w:val="24"/>
-          <w:szCs w:val="24"/>
-          <w:lang w:val="en-GB"/>
-        </w:rPr>
-        <w:t>usia</w:t>
-      </w:r>
-      <w:proofErr w:type="spellEnd"/>
-      <w:r>
-        <w:rPr>
-          <w:rFonts w:ascii="Times New Roman" w:hAnsi="Times New Roman" w:cs="Times New Roman"/>
-          <w:sz w:val="24"/>
-          <w:szCs w:val="24"/>
-          <w:lang w:val="en-GB"/>
-        </w:rPr>
-        <w:t xml:space="preserve"> </w:t>
-      </w:r>
-      <w:proofErr w:type="spellStart"/>
-      <w:r>
-        <w:rPr>
-          <w:rFonts w:ascii="Times New Roman" w:hAnsi="Times New Roman" w:cs="Times New Roman"/>
-          <w:sz w:val="24"/>
-          <w:szCs w:val="24"/>
-          <w:lang w:val="en-GB"/>
-        </w:rPr>
-        <w:t>mencapai</w:t>
-      </w:r>
-      <w:proofErr w:type="spellEnd"/>
-      <w:r>
-        <w:rPr>
-          <w:rFonts w:ascii="Times New Roman" w:hAnsi="Times New Roman" w:cs="Times New Roman"/>
-          <w:sz w:val="24"/>
-          <w:szCs w:val="24"/>
-          <w:lang w:val="en-GB"/>
-        </w:rPr>
-        <w:t xml:space="preserve"> </w:t>
-      </w:r>
-      <w:r>
-        <w:rPr>
-          <w:rFonts w:ascii="Times New Roman" w:hAnsi="Times New Roman" w:cs="Times New Roman"/>
-          <w:sz w:val="24"/>
-          <w:szCs w:val="24"/>
-          <w:lang w:val="en-GB"/>
-        </w:rPr>
-        <w:t>${USIA_PENSIUN}</w:t>
-      </w:r>
-      <w:r>
-        <w:rPr>
-          <w:rFonts w:ascii="Times New Roman" w:hAnsi="Times New Roman" w:cs="Times New Roman"/>
-          <w:sz w:val="24"/>
-          <w:szCs w:val="24"/>
-          <w:lang w:val="en-GB"/>
-        </w:rPr>
-        <w:t xml:space="preserve"> Tahun</w:t>
+      <w:r>
+        <w:rPr>
+          <w:rFonts w:ascii="Times New Roman" w:hAnsi="Times New Roman" w:cs="Times New Roman"/>
+          <w:sz w:val="24"/>
+          <w:szCs w:val="24"/>
+          <w:lang w:val="en-GB"/>
+        </w:rPr>
+        <w:t>t</w:t>
+      </w:r>
+      <w:r>
+        <w:rPr>
+          <w:rFonts w:ascii="Times New Roman" w:hAnsi="Times New Roman" w:cs="Times New Roman"/>
+          <w:sz w:val="24"/>
+          <w:szCs w:val="24"/>
+          <w:lang w:val="en-GB"/>
+        </w:rPr>
+        <w:t>ahun</w:t>
+      </w:r>
+      <w:r>
+        <w:rPr>
+          <w:rFonts w:ascii="Times New Roman" w:hAnsi="Times New Roman" w:cs="Times New Roman"/>
+          <w:sz w:val="24"/>
+          <w:szCs w:val="24"/>
+          <w:lang w:val="en-GB"/>
+        </w:rPr>
+        <w:t>,</w:t>
       </w:r>
       <w:r>
         <w:rPr>
@@ -1772,165 +1275,14 @@
           <w:lang w:val="en-GB"/>
         </w:rPr>
       </w:pPr>
-      <w:proofErr w:type="spellStart"/>
-      <w:r>
-        <w:rPr>
-          <w:rFonts w:ascii="Times New Roman" w:hAnsi="Times New Roman" w:cs="Times New Roman"/>
-          <w:sz w:val="24"/>
-          <w:szCs w:val="24"/>
-          <w:lang w:val="en-GB"/>
-        </w:rPr>
-        <w:t>Demikian</w:t>
-      </w:r>
-      <w:proofErr w:type="spellEnd"/>
-      <w:r>
-        <w:rPr>
-          <w:rFonts w:ascii="Times New Roman" w:hAnsi="Times New Roman" w:cs="Times New Roman"/>
-          <w:sz w:val="24"/>
-          <w:szCs w:val="24"/>
-          <w:lang w:val="en-GB"/>
-        </w:rPr>
-        <w:t xml:space="preserve"> </w:t>
-      </w:r>
-      <w:proofErr w:type="spellStart"/>
-      <w:r>
-        <w:rPr>
-          <w:rFonts w:ascii="Times New Roman" w:hAnsi="Times New Roman" w:cs="Times New Roman"/>
-          <w:sz w:val="24"/>
-          <w:szCs w:val="24"/>
-          <w:lang w:val="en-GB"/>
-        </w:rPr>
-        <w:t>permohonan</w:t>
-      </w:r>
-      <w:proofErr w:type="spellEnd"/>
-      <w:r>
-        <w:rPr>
-          <w:rFonts w:ascii="Times New Roman" w:hAnsi="Times New Roman" w:cs="Times New Roman"/>
-          <w:sz w:val="24"/>
-          <w:szCs w:val="24"/>
-          <w:lang w:val="en-GB"/>
-        </w:rPr>
-        <w:t xml:space="preserve"> ini </w:t>
-      </w:r>
-      <w:proofErr w:type="spellStart"/>
-      <w:r>
-        <w:rPr>
-          <w:rFonts w:ascii="Times New Roman" w:hAnsi="Times New Roman" w:cs="Times New Roman"/>
-          <w:sz w:val="24"/>
-          <w:szCs w:val="24"/>
-          <w:lang w:val="en-GB"/>
-        </w:rPr>
-        <w:t>saya</w:t>
-      </w:r>
-      <w:proofErr w:type="spellEnd"/>
-      <w:r>
-        <w:rPr>
-          <w:rFonts w:ascii="Times New Roman" w:hAnsi="Times New Roman" w:cs="Times New Roman"/>
-          <w:sz w:val="24"/>
-          <w:szCs w:val="24"/>
-          <w:lang w:val="en-GB"/>
-        </w:rPr>
-        <w:t xml:space="preserve"> </w:t>
-      </w:r>
-      <w:proofErr w:type="spellStart"/>
-      <w:r>
-        <w:rPr>
-          <w:rFonts w:ascii="Times New Roman" w:hAnsi="Times New Roman" w:cs="Times New Roman"/>
-          <w:sz w:val="24"/>
-          <w:szCs w:val="24"/>
-          <w:lang w:val="en-GB"/>
-        </w:rPr>
-        <w:t>buat</w:t>
-      </w:r>
-      <w:proofErr w:type="spellEnd"/>
-      <w:r>
-        <w:rPr>
-          <w:rFonts w:ascii="Times New Roman" w:hAnsi="Times New Roman" w:cs="Times New Roman"/>
-          <w:sz w:val="24"/>
-          <w:szCs w:val="24"/>
-          <w:lang w:val="en-GB"/>
-        </w:rPr>
-        <w:t xml:space="preserve"> untuk dapat </w:t>
-      </w:r>
-      <w:proofErr w:type="spellStart"/>
-      <w:r>
-        <w:rPr>
-          <w:rFonts w:ascii="Times New Roman" w:hAnsi="Times New Roman" w:cs="Times New Roman"/>
-          <w:sz w:val="24"/>
-          <w:szCs w:val="24"/>
-          <w:lang w:val="en-GB"/>
-        </w:rPr>
-        <w:t>dipertimbangkan</w:t>
-      </w:r>
-      <w:proofErr w:type="spellEnd"/>
-      <w:r>
-        <w:rPr>
-          <w:rFonts w:ascii="Times New Roman" w:hAnsi="Times New Roman" w:cs="Times New Roman"/>
-          <w:sz w:val="24"/>
-          <w:szCs w:val="24"/>
-          <w:lang w:val="en-GB"/>
-        </w:rPr>
-        <w:t xml:space="preserve"> </w:t>
-      </w:r>
-      <w:proofErr w:type="spellStart"/>
-      <w:r>
-        <w:rPr>
-          <w:rFonts w:ascii="Times New Roman" w:hAnsi="Times New Roman" w:cs="Times New Roman"/>
-          <w:sz w:val="24"/>
-          <w:szCs w:val="24"/>
-          <w:lang w:val="en-GB"/>
-        </w:rPr>
-        <w:t>sebagaimana</w:t>
-      </w:r>
-      <w:proofErr w:type="spellEnd"/>
-      <w:r>
-        <w:rPr>
-          <w:rFonts w:ascii="Times New Roman" w:hAnsi="Times New Roman" w:cs="Times New Roman"/>
-          <w:sz w:val="24"/>
-          <w:szCs w:val="24"/>
-          <w:lang w:val="en-GB"/>
-        </w:rPr>
-        <w:t xml:space="preserve"> </w:t>
-      </w:r>
-      <w:proofErr w:type="spellStart"/>
-      <w:r>
-        <w:rPr>
-          <w:rFonts w:ascii="Times New Roman" w:hAnsi="Times New Roman" w:cs="Times New Roman"/>
-          <w:sz w:val="24"/>
-          <w:szCs w:val="24"/>
-          <w:lang w:val="en-GB"/>
-        </w:rPr>
-        <w:t>mestinya</w:t>
-      </w:r>
-      <w:proofErr w:type="spellEnd"/>
-      <w:r>
-        <w:rPr>
-          <w:rFonts w:ascii="Times New Roman" w:hAnsi="Times New Roman" w:cs="Times New Roman"/>
-          <w:sz w:val="24"/>
-          <w:szCs w:val="24"/>
-          <w:lang w:val="en-GB"/>
-        </w:rPr>
-        <w:t xml:space="preserve"> dan </w:t>
-      </w:r>
-      <w:proofErr w:type="spellStart"/>
-      <w:r>
-        <w:rPr>
-          <w:rFonts w:ascii="Times New Roman" w:hAnsi="Times New Roman" w:cs="Times New Roman"/>
-          <w:sz w:val="24"/>
-          <w:szCs w:val="24"/>
-          <w:lang w:val="en-GB"/>
-        </w:rPr>
-        <w:t>diucapkan</w:t>
-      </w:r>
-      <w:proofErr w:type="spellEnd"/>
-      <w:r>
-        <w:rPr>
-          <w:rFonts w:ascii="Times New Roman" w:hAnsi="Times New Roman" w:cs="Times New Roman"/>
-          <w:sz w:val="24"/>
-          <w:szCs w:val="24"/>
-          <w:lang w:val="en-GB"/>
-        </w:rPr>
-        <w:t xml:space="preserve"> terimakasih.</w:t>
+      <w:r>
+        <w:rPr>
+          <w:rFonts w:ascii="Times New Roman" w:hAnsi="Times New Roman" w:cs="Times New Roman"/>
+          <w:sz w:val="24"/>
+          <w:szCs w:val="24"/>
+          <w:lang w:val="en-GB"/>
+        </w:rPr>
+        <w:t>Demikian permohonan ini saya buat untuk dapat dipertimbangkan sebagaimana mestinya dan diucapkan terimakasih.</w:t>
       </w:r>
     </w:p>
     <w:p>
@@ -1971,25 +1323,14 @@
           <w:lang w:val="en-GB"/>
         </w:rPr>
       </w:pPr>
-      <w:proofErr w:type="spellStart"/>
-      <w:r>
-        <w:rPr>
-          <w:rFonts w:ascii="Times New Roman" w:hAnsi="Times New Roman" w:cs="Times New Roman"/>
-          <w:sz w:val="24"/>
-          <w:szCs w:val="24"/>
-          <w:lang w:val="en-GB"/>
-        </w:rPr>
-        <w:t>Paringin</w:t>
-      </w:r>
-      <w:proofErr w:type="spellEnd"/>
-      <w:r>
-        <w:rPr>
-          <w:rFonts w:ascii="Times New Roman" w:hAnsi="Times New Roman" w:cs="Times New Roman"/>
-          <w:sz w:val="24"/>
-          <w:szCs w:val="24"/>
-          <w:lang w:val="en-GB"/>
-        </w:rPr>
-        <w:t>,</w:t>
+      <w:r>
+        <w:rPr>
+          <w:rFonts w:ascii="Times New Roman" w:hAnsi="Times New Roman" w:cs="Times New Roman"/>
+          <w:sz w:val="24"/>
+          <w:szCs w:val="24"/>
+          <w:lang w:val="en-GB"/>
+        </w:rPr>
+        <w:t>Paringin,</w:t>
       </w:r>
       <w:r>
         <w:rPr>
@@ -2022,45 +1363,14 @@
           <w:lang w:val="en-GB"/>
         </w:rPr>
       </w:pPr>
-      <w:proofErr w:type="spellStart"/>
-      <w:r>
-        <w:rPr>
-          <w:rFonts w:ascii="Times New Roman" w:hAnsi="Times New Roman" w:cs="Times New Roman"/>
-          <w:sz w:val="24"/>
-          <w:szCs w:val="24"/>
-          <w:lang w:val="en-GB"/>
-        </w:rPr>
-        <w:t>Hormat</w:t>
-      </w:r>
-      <w:proofErr w:type="spellEnd"/>
-      <w:r>
-        <w:rPr>
-          <w:rFonts w:ascii="Times New Roman" w:hAnsi="Times New Roman" w:cs="Times New Roman"/>
-          <w:sz w:val="24"/>
-          <w:szCs w:val="24"/>
-          <w:lang w:val="en-GB"/>
-        </w:rPr>
-        <w:t xml:space="preserve"> </w:t>
-      </w:r>
-      <w:proofErr w:type="spellStart"/>
-      <w:r>
-        <w:rPr>
-          <w:rFonts w:ascii="Times New Roman" w:hAnsi="Times New Roman" w:cs="Times New Roman"/>
-          <w:sz w:val="24"/>
-          <w:szCs w:val="24"/>
-          <w:lang w:val="en-GB"/>
-        </w:rPr>
-        <w:t>saya</w:t>
-      </w:r>
-      <w:proofErr w:type="spellEnd"/>
-      <w:r>
-        <w:rPr>
-          <w:rFonts w:ascii="Times New Roman" w:hAnsi="Times New Roman" w:cs="Times New Roman"/>
-          <w:sz w:val="24"/>
-          <w:szCs w:val="24"/>
-          <w:lang w:val="en-GB"/>
-        </w:rPr>
-        <w:t>,</w:t>
+      <w:r>
+        <w:rPr>
+          <w:rFonts w:ascii="Times New Roman" w:hAnsi="Times New Roman" w:cs="Times New Roman"/>
+          <w:sz w:val="24"/>
+          <w:szCs w:val="24"/>
+          <w:lang w:val="en-GB"/>
+        </w:rPr>
+        <w:t>Hormat saya,</w:t>
       </w:r>
     </w:p>
     <w:p>
@@ -2183,7 +1493,7 @@
 </file>
 
 <file path=word/numbering.xml><?xml version="1.0" encoding="utf-8"?>
-<w:numbering xmlns:wpc="http://schemas.microsoft.com/office/word/2010/wordprocessingCanvas" xmlns:cx="http://schemas.microsoft.com/office/drawing/2014/chartex" xmlns:cx1="http://schemas.microsoft.com/office/drawing/2015/9/8/chartex" xmlns:cx2="http://schemas.microsoft.com/office/drawing/2015/10/21/chartex" xmlns:cx3="http://schemas.microsoft.com/office/drawing/2016/5/9/chartex" xmlns:cx4="http://schemas.microsoft.com/office/drawing/2016/5/10/chartex" xmlns:cx5="http://schemas.microsoft.com/office/drawing/2016/5/11/chartex" xmlns:cx6="http://schemas.microsoft.com/office/drawing/2016/5/12/chartex" xmlns:cx7="http://schemas.microsoft.com/office/drawing/2016/5/13/chartex" xmlns:cx8="http://schemas.microsoft.com/office/drawing/2016/5/14/chartex" xmlns:mc="http://schemas.openxmlformats.org/markup-compatibility/2006" xmlns:aink="http://schemas.microsoft.com/office/drawing/2016/ink" xmlns:am3d="http://schemas.microsoft.com/office/drawing/2017/model3d" xmlns:o="urn:schemas-microsoft-com:office:office" xmlns:r="http://schemas.openxmlformats.org/officeDocument/2006/relationships" xmlns:m="http://schemas.openxmlformats.org/officeDocument/2006/math" xmlns:v="urn:schemas-microsoft-com:vml" xmlns:wp14="http://schemas.microsoft.com/office/word/2010/wordprocessingDrawing" xmlns:wp="http://schemas.openxmlformats.org/drawingml/2006/wordprocessingDrawing" xmlns:w10="urn:schemas-microsoft-com:office:word" xmlns:w="http://schemas.openxmlformats.org/wordprocessingml/2006/main" xmlns:w14="http://schemas.microsoft.com/office/word/2010/wordml" xmlns:w15="http://schemas.microsoft.com/office/word/2012/wordml" xmlns:w16cid="http://schemas.microsoft.com/office/word/2016/wordml/cid" xmlns:w16se="http://schemas.microsoft.com/office/word/2015/wordml/symex" xmlns:wpg="http://schemas.microsoft.com/office/word/2010/wordprocessingGroup" xmlns:wpi="http://schemas.microsoft.com/office/word/2010/wordprocessingInk" xmlns:wne="http://schemas.microsoft.com/office/word/2006/wordml" xmlns:wps="http://schemas.microsoft.com/office/word/2010/wordprocessingShape" mc:Ignorable="w14 w15 w16se w16cid wp14">
+<w:numbering xmlns:wpc="http://schemas.microsoft.com/office/word/2010/wordprocessingCanvas" xmlns:cx="http://schemas.microsoft.com/office/drawing/2014/chartex" xmlns:cx1="http://schemas.microsoft.com/office/drawing/2015/9/8/chartex" xmlns:cx2="http://schemas.microsoft.com/office/drawing/2015/10/21/chartex" xmlns:cx3="http://schemas.microsoft.com/office/drawing/2016/5/9/chartex" xmlns:cx4="http://schemas.microsoft.com/office/drawing/2016/5/10/chartex" xmlns:cx5="http://schemas.microsoft.com/office/drawing/2016/5/11/chartex" xmlns:cx6="http://schemas.microsoft.com/office/drawing/2016/5/12/chartex" xmlns:cx7="http://schemas.microsoft.com/office/drawing/2016/5/13/chartex" xmlns:cx8="http://schemas.microsoft.com/office/drawing/2016/5/14/chartex" xmlns:mc="http://schemas.openxmlformats.org/markup-compatibility/2006" xmlns:aink="http://schemas.microsoft.com/office/drawing/2016/ink" xmlns:am3d="http://schemas.microsoft.com/office/drawing/2017/model3d" xmlns:o="urn:schemas-microsoft-com:office:office" xmlns:oel="http://schemas.microsoft.com/office/2019/extlst" xmlns:r="http://schemas.openxmlformats.org/officeDocument/2006/relationships" xmlns:m="http://schemas.openxmlformats.org/officeDocument/2006/math" xmlns:v="urn:schemas-microsoft-com:vml" xmlns:wp14="http://schemas.microsoft.com/office/word/2010/wordprocessingDrawing" xmlns:wp="http://schemas.openxmlformats.org/drawingml/2006/wordprocessingDrawing" xmlns:w10="urn:schemas-microsoft-com:office:word" xmlns:w="http://schemas.openxmlformats.org/wordprocessingml/2006/main" xmlns:w14="http://schemas.microsoft.com/office/word/2010/wordml" xmlns:w15="http://schemas.microsoft.com/office/word/2012/wordml" xmlns:w16cex="http://schemas.microsoft.com/office/word/2018/wordml/cex" xmlns:w16cid="http://schemas.microsoft.com/office/word/2016/wordml/cid" xmlns:w16="http://schemas.microsoft.com/office/word/2018/wordml" xmlns:w16du="http://schemas.microsoft.com/office/word/2023/wordml/word16du" xmlns:w16sdtdh="http://schemas.microsoft.com/office/word/2020/wordml/sdtdatahash" xmlns:w16sdtfl="http://schemas.microsoft.com/office/word/2024/wordml/sdtformatlock" xmlns:w16se="http://schemas.microsoft.com/office/word/2015/wordml/symex" xmlns:wpg="http://schemas.microsoft.com/office/word/2010/wordprocessingGroup" xmlns:wpi="http://schemas.microsoft.com/office/word/2010/wordprocessingInk" xmlns:wne="http://schemas.microsoft.com/office/word/2006/wordml" xmlns:wps="http://schemas.microsoft.com/office/word/2010/wordprocessingShape" mc:Ignorable="w14 w15 w16se w16cid w16 w16cex w16sdtdh w16sdtfl w16du wp14">
   <w:abstractNum w:abstractNumId="0" w15:restartNumberingAfterBreak="0">
     <w:nsid w:val="193A02B3"/>
     <w:multiLevelType w:val="hybridMultilevel"/>
@@ -2451,20 +1761,20 @@
       </w:pPr>
     </w:lvl>
   </w:abstractNum>
-  <w:num w:numId="1">
+  <w:num w:numId="1" w16cid:durableId="1731464084">
     <w:abstractNumId w:val="2"/>
   </w:num>
-  <w:num w:numId="2">
+  <w:num w:numId="2" w16cid:durableId="1657831257">
     <w:abstractNumId w:val="1"/>
   </w:num>
-  <w:num w:numId="3">
+  <w:num w:numId="3" w16cid:durableId="26611706">
     <w:abstractNumId w:val="0"/>
   </w:num>
 </w:numbering>
 </file>
 
 <file path=word/styles.xml><?xml version="1.0" encoding="utf-8"?>
-<w:styles xmlns:mc="http://schemas.openxmlformats.org/markup-compatibility/2006" xmlns:r="http://schemas.openxmlformats.org/officeDocument/2006/relationships" xmlns:w="http://schemas.openxmlformats.org/wordprocessingml/2006/main" xmlns:w14="http://schemas.microsoft.com/office/word/2010/wordml" xmlns:w15="http://schemas.microsoft.com/office/word/2012/wordml" xmlns:w16cid="http://schemas.microsoft.com/office/word/2016/wordml/cid" xmlns:w16se="http://schemas.microsoft.com/office/word/2015/wordml/symex" mc:Ignorable="w14 w15 w16se w16cid">
+<w:styles xmlns:mc="http://schemas.openxmlformats.org/markup-compatibility/2006" xmlns:r="http://schemas.openxmlformats.org/officeDocument/2006/relationships" xmlns:w="http://schemas.openxmlformats.org/wordprocessingml/2006/main" xmlns:w14="http://schemas.microsoft.com/office/word/2010/wordml" xmlns:w15="http://schemas.microsoft.com/office/word/2012/wordml" xmlns:w16cex="http://schemas.microsoft.com/office/word/2018/wordml/cex" xmlns:w16cid="http://schemas.microsoft.com/office/word/2016/wordml/cid" xmlns:w16="http://schemas.microsoft.com/office/word/2018/wordml" xmlns:w16du="http://schemas.microsoft.com/office/word/2023/wordml/word16du" xmlns:w16sdtdh="http://schemas.microsoft.com/office/word/2020/wordml/sdtdatahash" xmlns:w16sdtfl="http://schemas.microsoft.com/office/word/2024/wordml/sdtformatlock" xmlns:w16se="http://schemas.microsoft.com/office/word/2015/wordml/symex" mc:Ignorable="w14 w15 w16se w16cid w16 w16cex w16sdtdh w16sdtfl w16du">
   <w:docDefaults>
     <w:rPrDefault>
       <w:rPr>
@@ -2480,7 +1790,7 @@
       </w:pPr>
     </w:pPrDefault>
   </w:docDefaults>
-  <w:latentStyles w:defLockedState="0" w:defUIPriority="99" w:defSemiHidden="0" w:defUnhideWhenUsed="0" w:defQFormat="0" w:count="375">
+  <w:latentStyles w:defLockedState="0" w:defUIPriority="99" w:defSemiHidden="0" w:defUnhideWhenUsed="0" w:defQFormat="0" w:count="376">
     <w:lsdException w:name="Normal" w:uiPriority="0" w:qFormat="1"/>
     <w:lsdException w:name="heading 1" w:uiPriority="9" w:qFormat="1"/>
     <w:lsdException w:name="heading 2" w:semiHidden="1" w:uiPriority="9" w:unhideWhenUsed="1" w:qFormat="1"/>
@@ -2856,6 +2166,7 @@
     <w:lsdException w:name="Smart Hyperlink" w:semiHidden="1" w:unhideWhenUsed="1"/>
     <w:lsdException w:name="Hashtag" w:semiHidden="1" w:unhideWhenUsed="1"/>
     <w:lsdException w:name="Unresolved Mention" w:semiHidden="1" w:unhideWhenUsed="1"/>
+    <w:lsdException w:name="Smart Link" w:semiHidden="1" w:unhideWhenUsed="1"/>
   </w:latentStyles>
   <w:style w:type="paragraph" w:default="1" w:styleId="Normal">
     <w:name w:val="Normal"/>

</xml_diff>